<commit_message>
last day at argon
</commit_message>
<xml_diff>
--- a/questions.docx
+++ b/questions.docx
@@ -167,10 +167,7 @@
       </w:r>
       <w:proofErr w:type="gramEnd"/>
       <w:r>
-        <w:t xml:space="preserve"> </w:t>
-      </w:r>
-      <w:r>
-        <w:t>( How java script works)</w:t>
+        <w:t xml:space="preserve"> ( How java script works)</w:t>
       </w:r>
       <w:r>
         <w:br/>
@@ -200,18 +197,53 @@
       <w:r>
         <w:t>Call stack</w:t>
       </w:r>
-    </w:p>
-    <w:p>
-      <w:pPr>
-        <w:pStyle w:val="ListParagraph"/>
-        <w:numPr>
-          <w:ilvl w:val="0"/>
-          <w:numId w:val="2"/>
-        </w:numPr>
-      </w:pPr>
+      <w:r>
+        <w:t>/ control stack/ program stack /runtime stack/ machine stack/ execution context stack</w:t>
+      </w:r>
+      <w:r>
+        <w:t>:</w:t>
+      </w:r>
+      <w:r>
+        <w:br/>
+        <w:t xml:space="preserve">                Call stack contain the execution context. At bottom there is global execution context. Whenever execution context is </w:t>
+      </w:r>
+      <w:proofErr w:type="gramStart"/>
+      <w:r>
+        <w:t>created ,it’s</w:t>
+      </w:r>
+      <w:proofErr w:type="gramEnd"/>
+      <w:r>
+        <w:t xml:space="preserve"> pushed into the call stack. After completing the execution this execution context is </w:t>
+      </w:r>
+      <w:proofErr w:type="spellStart"/>
+      <w:r>
+        <w:t>poped</w:t>
+      </w:r>
+      <w:proofErr w:type="spellEnd"/>
+      <w:r>
+        <w:t xml:space="preserve"> up and controller moves to global or next execution context. </w:t>
+      </w:r>
+    </w:p>
+    <w:p>
+      <w:pPr>
+        <w:pStyle w:val="ListParagraph"/>
+        <w:numPr>
+          <w:ilvl w:val="0"/>
+          <w:numId w:val="2"/>
+        </w:numPr>
+      </w:pPr>
+      <w:proofErr w:type="gramStart"/>
       <w:r>
         <w:t xml:space="preserve">Hoisting </w:t>
       </w:r>
+      <w:r>
+        <w:t>:</w:t>
+      </w:r>
+      <w:proofErr w:type="gramEnd"/>
+      <w:r>
+        <w:br/>
+        <w:t xml:space="preserve">               Access the variables and functions before initializing is known as hoisting.</w:t>
+      </w:r>
     </w:p>
     <w:p>
       <w:pPr>
@@ -297,6 +329,67 @@
         <w:t>Temporal Dead Zone</w:t>
       </w:r>
     </w:p>
+    <w:p>
+      <w:pPr>
+        <w:pStyle w:val="ListParagraph"/>
+        <w:numPr>
+          <w:ilvl w:val="0"/>
+          <w:numId w:val="2"/>
+        </w:numPr>
+      </w:pPr>
+      <w:r>
+        <w:t>If functions</w:t>
+      </w:r>
+    </w:p>
+    <w:p>
+      <w:pPr>
+        <w:pStyle w:val="ListParagraph"/>
+        <w:numPr>
+          <w:ilvl w:val="0"/>
+          <w:numId w:val="2"/>
+        </w:numPr>
+      </w:pPr>
+      <w:r>
+        <w:t>Difference between call and apply</w:t>
+      </w:r>
+    </w:p>
+    <w:p>
+      <w:pPr>
+        <w:pStyle w:val="ListParagraph"/>
+        <w:numPr>
+          <w:ilvl w:val="0"/>
+          <w:numId w:val="2"/>
+        </w:numPr>
+      </w:pPr>
+      <w:r>
+        <w:t>Primitive and non-primitive data types</w:t>
+      </w:r>
+    </w:p>
+    <w:p>
+      <w:pPr>
+        <w:widowControl/>
+        <w:suppressAutoHyphens w:val="0"/>
+        <w:rPr>
+          <w:rFonts w:ascii="Times New Roman" w:eastAsia="Times New Roman" w:hAnsi="Times New Roman" w:cs="Times New Roman"/>
+          <w:kern w:val="0"/>
+          <w:sz w:val="24"/>
+          <w:lang w:val="en-PK" w:eastAsia="en-GB" w:bidi="ar-SA"/>
+        </w:rPr>
+      </w:pPr>
+      <w:r>
+        <w:rPr>
+          <w:rFonts w:ascii="Roboto" w:eastAsia="Times New Roman" w:hAnsi="Roboto" w:cs="Times New Roman"/>
+          <w:color w:val="202124"/>
+          <w:kern w:val="0"/>
+          <w:sz w:val="20"/>
+          <w:szCs w:val="20"/>
+          <w:shd w:val="clear" w:color="auto" w:fill="FFFFFF"/>
+          <w:lang w:val="en-PK" w:eastAsia="en-GB" w:bidi="ar-SA"/>
+        </w:rPr>
+        <w:t>function hoist() { a = 20; var b = 100; } hoist(); console.log(a);</w:t>
+      </w:r>
+    </w:p>
+    <w:p/>
     <w:sectPr>
       <w:pgSz w:w="12240" w:h="15840"/>
       <w:pgMar w:top="1440" w:right="1440" w:bottom="1440" w:left="1440" w:header="0" w:footer="0" w:gutter="0"/>
@@ -326,7 +419,7 @@
         <w:rFonts w:hint="default"/>
       </w:rPr>
     </w:lvl>
-    <w:lvl w:ilvl="1" w:tplc="08090019" w:tentative="1">
+    <w:lvl w:ilvl="1" w:tplc="08090019">
       <w:start w:val="1"/>
       <w:numFmt w:val="lowerLetter"/>
       <w:lvlText w:val="%2."/>

</xml_diff>